<commit_message>
Finishing week-6 : step 1
Signed-off-by: Navin Shrinivas <karupal2002@gmail.com>
</commit_message>
<xml_diff>
--- a/week5/P K Navin Shrinivas_PES2UG20CS237_SECTION-G.docx
+++ b/week5/P K Navin Shrinivas_PES2UG20CS237_SECTION-G.docx
@@ -24,9 +24,9 @@
         </w:tblCellMar>
       </w:tblPr>
       <w:tblGrid>
-        <w:gridCol w:w="3252"/>
-        <w:gridCol w:w="3252"/>
-        <w:gridCol w:w="3252"/>
+        <w:gridCol w:w="3029"/>
+        <w:gridCol w:w="3611"/>
+        <w:gridCol w:w="3116"/>
       </w:tblGrid>
       <w:tr>
         <w:tblPrEx>
@@ -71,6 +71,31 @@
               <w:t>Name:</w:t>
             </w:r>
           </w:p>
+          <w:p>
+            <w:pPr>
+              <w:widowControl w:val="0"/>
+              <w:spacing w:after="0" w:line="240" w:lineRule="auto"/>
+              <w:rPr>
+                <w:rFonts w:hint="default"/>
+                <w:b/>
+                <w:color w:val="000000"/>
+                <w:sz w:val="28"/>
+                <w:szCs w:val="28"/>
+              </w:rPr>
+            </w:pPr>
+            <w:bookmarkStart w:id="0" w:name="_GoBack"/>
+            <w:r>
+              <w:rPr>
+                <w:rFonts w:hint="default"/>
+                <w:b/>
+                <w:color w:val="000000"/>
+                <w:sz w:val="24"/>
+                <w:szCs w:val="24"/>
+              </w:rPr>
+              <w:t>P K Navin Shrinivas</w:t>
+            </w:r>
+            <w:bookmarkEnd w:id="0"/>
+          </w:p>
         </w:tc>
         <w:tc>
           <w:tcPr>
@@ -81,6 +106,7 @@
               <w:widowControl w:val="0"/>
               <w:spacing w:after="0" w:line="240" w:lineRule="auto"/>
               <w:rPr>
+                <w:rFonts w:hint="default"/>
                 <w:b/>
                 <w:color w:val="000000"/>
                 <w:sz w:val="28"/>
@@ -95,6 +121,16 @@
                 <w:szCs w:val="28"/>
               </w:rPr>
               <w:t>SRN:</w:t>
+            </w:r>
+            <w:r>
+              <w:rPr>
+                <w:rFonts w:hint="default"/>
+                <w:b/>
+                <w:color w:val="000000"/>
+                <w:sz w:val="28"/>
+                <w:szCs w:val="28"/>
+              </w:rPr>
+              <w:t>PES2UG20CS237</w:t>
             </w:r>
           </w:p>
         </w:tc>
@@ -107,6 +143,7 @@
               <w:widowControl w:val="0"/>
               <w:spacing w:after="0" w:line="240" w:lineRule="auto"/>
               <w:rPr>
+                <w:rFonts w:hint="default"/>
                 <w:b/>
                 <w:color w:val="000000"/>
                 <w:sz w:val="28"/>
@@ -121,6 +158,16 @@
                 <w:szCs w:val="28"/>
               </w:rPr>
               <w:t>Section:</w:t>
+            </w:r>
+            <w:r>
+              <w:rPr>
+                <w:rFonts w:hint="default"/>
+                <w:b/>
+                <w:color w:val="000000"/>
+                <w:sz w:val="28"/>
+                <w:szCs w:val="28"/>
+              </w:rPr>
+              <w:t>g(B-2)</w:t>
             </w:r>
           </w:p>
         </w:tc>
@@ -169,6 +216,7 @@
               <w:widowControl w:val="0"/>
               <w:spacing w:after="0" w:line="240" w:lineRule="auto"/>
               <w:rPr>
+                <w:rFonts w:hint="default"/>
                 <w:b/>
                 <w:color w:val="000000"/>
                 <w:sz w:val="28"/>
@@ -183,6 +231,16 @@
                 <w:szCs w:val="28"/>
               </w:rPr>
               <w:t>Date:</w:t>
+            </w:r>
+            <w:r>
+              <w:rPr>
+                <w:rFonts w:hint="default"/>
+                <w:b/>
+                <w:color w:val="000000"/>
+                <w:sz w:val="28"/>
+                <w:szCs w:val="28"/>
+              </w:rPr>
+              <w:t>03/06/21</w:t>
             </w:r>
           </w:p>
         </w:tc>
@@ -195,6 +253,7 @@
               <w:widowControl w:val="0"/>
               <w:spacing w:after="0" w:line="240" w:lineRule="auto"/>
               <w:rPr>
+                <w:rFonts w:hint="default"/>
                 <w:b/>
                 <w:color w:val="000000"/>
                 <w:sz w:val="28"/>
@@ -209,6 +268,16 @@
                 <w:szCs w:val="28"/>
               </w:rPr>
               <w:t>Week Number:</w:t>
+            </w:r>
+            <w:r>
+              <w:rPr>
+                <w:rFonts w:hint="default"/>
+                <w:b/>
+                <w:color w:val="000000"/>
+                <w:sz w:val="28"/>
+                <w:szCs w:val="28"/>
+              </w:rPr>
+              <w:t>5</w:t>
             </w:r>
           </w:p>
         </w:tc>
@@ -25997,8 +26066,6 @@
         <w:ind w:right="716"/>
         <w:jc w:val="both"/>
       </w:pPr>
-      <w:bookmarkStart w:id="0" w:name="_GoBack"/>
-      <w:bookmarkEnd w:id="0"/>
     </w:p>
     <w:sectPr>
       <w:headerReference r:id="rId7" w:type="first"/>

</xml_diff>